<commit_message>
Read and Display Reports in overview
</commit_message>
<xml_diff>
--- a/File formats.docx
+++ b/File formats.docx
@@ -31,21 +31,12 @@
       <w:r>
         <w:t xml:space="preserve">All user data is stored in a file named after said user which is placed in </w:t>
       </w:r>
-      <w:proofErr w:type="spellStart"/>
       <w:r>
         <w:rPr>
           <w:b/>
           <w:i/>
         </w:rPr>
-        <w:t>BugTrackerProject</w:t>
-      </w:r>
-      <w:proofErr w:type="spellEnd"/>
-      <w:r>
-        <w:rPr>
-          <w:b/>
-          <w:i/>
-        </w:rPr>
-        <w:t>/users</w:t>
+        <w:t>BugTrackerProject/users</w:t>
       </w:r>
     </w:p>
     <w:p>
@@ -70,11 +61,9 @@
             <w:tcW w:w="1728" w:type="dxa"/>
           </w:tcPr>
           <w:p>
-            <w:proofErr w:type="spellStart"/>
             <w:r>
               <w:t>TestUserName</w:t>
             </w:r>
-            <w:proofErr w:type="spellEnd"/>
           </w:p>
         </w:tc>
         <w:tc>
@@ -146,21 +135,12 @@
       <w:r>
         <w:t xml:space="preserve">All bug reports have a directory under </w:t>
       </w:r>
-      <w:proofErr w:type="spellStart"/>
       <w:r>
         <w:rPr>
           <w:b/>
           <w:i/>
         </w:rPr>
-        <w:t>BugTrackerProject</w:t>
-      </w:r>
-      <w:proofErr w:type="spellEnd"/>
-      <w:r>
-        <w:rPr>
-          <w:b/>
-          <w:i/>
-        </w:rPr>
-        <w:t xml:space="preserve">/reports </w:t>
+        <w:t xml:space="preserve">BugTrackerProject/reports </w:t>
       </w:r>
       <w:r>
         <w:t>with a numerical directory name.</w:t>
@@ -185,7 +165,10 @@
         <w:t>.txt</w:t>
       </w:r>
       <w:r>
-        <w:t xml:space="preserve"> where each line lists a numerical folder name followed by a space. The rest of the line is the title of the bug report excluding any line break or carriage returns.</w:t>
+        <w:t xml:space="preserve"> where eac</w:t>
+      </w:r>
+      <w:r>
+        <w:t>h line lists a numerical folder.</w:t>
       </w:r>
     </w:p>
     <w:tbl>
@@ -228,17 +211,17 @@
           </w:tcPr>
           <w:p>
             <w:r>
-              <w:t>1 bug report 1</w:t>
-            </w:r>
-          </w:p>
-          <w:p>
-            <w:r>
-              <w:t>2 bug report 2</w:t>
-            </w:r>
-          </w:p>
-          <w:p>
-            <w:r>
-              <w:t>3 bug report 3</w:t>
+              <w:t>1</w:t>
+            </w:r>
+          </w:p>
+          <w:p>
+            <w:r>
+              <w:t>2</w:t>
+            </w:r>
+          </w:p>
+          <w:p>
+            <w:r>
+              <w:t>3</w:t>
             </w:r>
           </w:p>
           <w:p>
@@ -258,7 +241,7 @@
           </w:p>
           <w:p>
             <w:r>
-              <w:t>11 bug report 11</w:t>
+              <w:t>11</w:t>
             </w:r>
           </w:p>
         </w:tc>
@@ -280,7 +263,15 @@
         <w:t xml:space="preserve"> file which contains</w:t>
       </w:r>
       <w:r>
-        <w:t xml:space="preserve"> the status of the report followed by</w:t>
+        <w:t xml:space="preserve"> the</w:t>
+      </w:r>
+      <w:r>
+        <w:t xml:space="preserve"> Title of the report and</w:t>
+      </w:r>
+      <w:bookmarkStart w:id="0" w:name="_GoBack"/>
+      <w:bookmarkEnd w:id="0"/>
+      <w:r>
+        <w:t xml:space="preserve"> status of the report followed by</w:t>
       </w:r>
       <w:r>
         <w:t xml:space="preserve"> the usernames of everyone who will receive a notification from the report.</w:t>
@@ -326,6 +317,11 @@
           </w:tcPr>
           <w:p>
             <w:r>
+              <w:t>Title</w:t>
+            </w:r>
+          </w:p>
+          <w:p>
+            <w:r>
               <w:t>R</w:t>
             </w:r>
             <w:r>
@@ -336,8 +332,6 @@
             <w:r>
               <w:t>User1</w:t>
             </w:r>
-            <w:bookmarkStart w:id="0" w:name="_GoBack"/>
-            <w:bookmarkEnd w:id="0"/>
           </w:p>
           <w:p>
             <w:r>
@@ -378,7 +372,16 @@
         <w:t>The folder also contains numerically named files, each of which is a version of the bug report. Newer versions of the bug report will have higher numerical values.</w:t>
       </w:r>
       <w:r>
-        <w:t xml:space="preserve"> The first line of a report file is the name of the authoring user. Any text after the first line will be contents of the bug report.</w:t>
+        <w:t xml:space="preserve"> The first line of a report file is the name of the authoring user. </w:t>
+      </w:r>
+      <w:r>
+        <w:t>The second is the UNIX time that the report was created.</w:t>
+      </w:r>
+      <w:r>
+        <w:t xml:space="preserve"> </w:t>
+      </w:r>
+      <w:r>
+        <w:t>Any text after the first line will be contents of the bug report.</w:t>
       </w:r>
     </w:p>
     <w:tbl>
@@ -420,20 +423,13 @@
             <w:gridSpan w:val="2"/>
           </w:tcPr>
           <w:p>
-            <w:proofErr w:type="spellStart"/>
             <w:r>
               <w:t>AuthoringUsername</w:t>
             </w:r>
-            <w:proofErr w:type="spellEnd"/>
-          </w:p>
-          <w:p>
-            <w:proofErr w:type="spellStart"/>
-            <w:r>
-              <w:t>Int</w:t>
-            </w:r>
-            <w:proofErr w:type="spellEnd"/>
-            <w:r>
-              <w:t xml:space="preserve"> UNIX time created</w:t>
+          </w:p>
+          <w:p>
+            <w:r>
+              <w:t>Int UNIX time created</w:t>
             </w:r>
           </w:p>
           <w:p>

</xml_diff>